<commit_message>
Updated state diagrams and sequence diagram
</commit_message>
<xml_diff>
--- a/docs/SystemDesignDocument/SystemDesignDocument_ArcadeBrigade.docx
+++ b/docs/SystemDesignDocument/SystemDesignDocument_ArcadeBrigade.docx
@@ -1,6 +1,6 @@
 
 <file path=word/document.xml><?xml version="1.0" encoding="utf-8"?>
-<w:document xmlns:wpc="http://schemas.microsoft.com/office/word/2010/wordprocessingCanvas" xmlns:cx="http://schemas.microsoft.com/office/drawing/2014/chartex" xmlns:cx1="http://schemas.microsoft.com/office/drawing/2015/9/8/chartex" xmlns:mc="http://schemas.openxmlformats.org/markup-compatibility/2006" xmlns:o="urn:schemas-microsoft-com:office:office" xmlns:r="http://schemas.openxmlformats.org/officeDocument/2006/relationships" xmlns:m="http://schemas.openxmlformats.org/officeDocument/2006/math" xmlns:v="urn:schemas-microsoft-com:vml" xmlns:wp14="http://schemas.microsoft.com/office/word/2010/wordprocessingDrawing" xmlns:wp="http://schemas.openxmlformats.org/drawingml/2006/wordprocessingDrawing" xmlns:w10="urn:schemas-microsoft-com:office:word" xmlns:w="http://schemas.openxmlformats.org/wordprocessingml/2006/main" xmlns:w14="http://schemas.microsoft.com/office/word/2010/wordml" xmlns:w15="http://schemas.microsoft.com/office/word/2012/wordml" xmlns:w16se="http://schemas.microsoft.com/office/word/2015/wordml/symex" xmlns:wpg="http://schemas.microsoft.com/office/word/2010/wordprocessingGroup" xmlns:wpi="http://schemas.microsoft.com/office/word/2010/wordprocessingInk" xmlns:wne="http://schemas.microsoft.com/office/word/2006/wordml" xmlns:wps="http://schemas.microsoft.com/office/word/2010/wordprocessingShape" mc:Ignorable="w14 w15 w16se wp14">
+<w:document xmlns:wpc="http://schemas.microsoft.com/office/word/2010/wordprocessingCanvas" xmlns:cx="http://schemas.microsoft.com/office/drawing/2014/chartex" xmlns:cx1="http://schemas.microsoft.com/office/drawing/2015/9/8/chartex" xmlns:cx2="http://schemas.microsoft.com/office/drawing/2015/10/21/chartex" xmlns:cx3="http://schemas.microsoft.com/office/drawing/2016/5/9/chartex" xmlns:cx4="http://schemas.microsoft.com/office/drawing/2016/5/10/chartex" xmlns:cx5="http://schemas.microsoft.com/office/drawing/2016/5/11/chartex" xmlns:cx6="http://schemas.microsoft.com/office/drawing/2016/5/12/chartex" xmlns:cx7="http://schemas.microsoft.com/office/drawing/2016/5/13/chartex" xmlns:cx8="http://schemas.microsoft.com/office/drawing/2016/5/14/chartex" xmlns:mc="http://schemas.openxmlformats.org/markup-compatibility/2006" xmlns:aink="http://schemas.microsoft.com/office/drawing/2016/ink" xmlns:am3d="http://schemas.microsoft.com/office/drawing/2017/model3d" xmlns:o="urn:schemas-microsoft-com:office:office" xmlns:r="http://schemas.openxmlformats.org/officeDocument/2006/relationships" xmlns:m="http://schemas.openxmlformats.org/officeDocument/2006/math" xmlns:v="urn:schemas-microsoft-com:vml" xmlns:wp14="http://schemas.microsoft.com/office/word/2010/wordprocessingDrawing" xmlns:wp="http://schemas.openxmlformats.org/drawingml/2006/wordprocessingDrawing" xmlns:w10="urn:schemas-microsoft-com:office:word" xmlns:w="http://schemas.openxmlformats.org/wordprocessingml/2006/main" xmlns:w14="http://schemas.microsoft.com/office/word/2010/wordml" xmlns:w15="http://schemas.microsoft.com/office/word/2012/wordml" xmlns:w16cex="http://schemas.microsoft.com/office/word/2018/wordml/cex" xmlns:w16cid="http://schemas.microsoft.com/office/word/2016/wordml/cid" xmlns:w16="http://schemas.microsoft.com/office/word/2018/wordml" xmlns:w16se="http://schemas.microsoft.com/office/word/2015/wordml/symex" xmlns:wpg="http://schemas.microsoft.com/office/word/2010/wordprocessingGroup" xmlns:wpi="http://schemas.microsoft.com/office/word/2010/wordprocessingInk" xmlns:wne="http://schemas.microsoft.com/office/word/2006/wordml" xmlns:wps="http://schemas.microsoft.com/office/word/2010/wordprocessingShape" mc:Ignorable="w14 w15 w16se w16cid w16 w16cex wp14">
   <w:body>
     <w:p>
       <w:pPr>
@@ -813,20 +813,8 @@
                 <w:szCs w:val="60"/>
                 <w:lang w:val="en-GB" w:eastAsia="en-US"/>
               </w:rPr>
-              <w:t xml:space="preserve">Valentin </w:t>
-            </w:r>
-            <w:proofErr w:type="spellStart"/>
-            <w:r>
-              <w:rPr>
-                <w:rFonts w:ascii="Segoe UI Light" w:eastAsia="Times New Roman" w:hAnsi="Segoe UI Light" w:cs="Segoe UI Light"/>
-                <w:spacing w:val="-10"/>
-                <w:kern w:val="3"/>
-                <w:szCs w:val="60"/>
-                <w:lang w:val="en-GB" w:eastAsia="en-US"/>
-              </w:rPr>
-              <w:t>Vasilev</w:t>
-            </w:r>
-            <w:proofErr w:type="spellEnd"/>
+              <w:t>Valentin Vasilev</w:t>
+            </w:r>
           </w:p>
         </w:tc>
         <w:tc>
@@ -968,20 +956,8 @@
                 <w:szCs w:val="60"/>
                 <w:lang w:val="en-GB" w:eastAsia="en-US"/>
               </w:rPr>
-              <w:t xml:space="preserve">o </w:t>
-            </w:r>
-            <w:proofErr w:type="spellStart"/>
-            <w:r>
-              <w:rPr>
-                <w:rFonts w:ascii="Segoe UI Light" w:eastAsia="Times New Roman" w:hAnsi="Segoe UI Light" w:cs="Segoe UI Light"/>
-                <w:spacing w:val="-10"/>
-                <w:kern w:val="3"/>
-                <w:szCs w:val="60"/>
-                <w:lang w:val="en-GB" w:eastAsia="en-US"/>
-              </w:rPr>
-              <w:t>Belitts</w:t>
-            </w:r>
-            <w:proofErr w:type="spellEnd"/>
+              <w:t>o Belitts</w:t>
+            </w:r>
           </w:p>
         </w:tc>
         <w:tc>
@@ -1157,8 +1133,6 @@
               </w:rPr>
               <w:t>3856771</w:t>
             </w:r>
-            <w:bookmarkStart w:id="0" w:name="_GoBack"/>
-            <w:bookmarkEnd w:id="0"/>
           </w:p>
         </w:tc>
         <w:tc>
@@ -1278,7 +1252,7 @@
               <w:kern w:val="0"/>
               <w:sz w:val="22"/>
               <w:szCs w:val="22"/>
-              <w:lang w:val="en-NL" w:eastAsia="en-NL"/>
+              <w:lang/>
             </w:rPr>
           </w:pPr>
           <w:r>
@@ -1370,7 +1344,7 @@
               <w:kern w:val="0"/>
               <w:sz w:val="22"/>
               <w:szCs w:val="22"/>
-              <w:lang w:val="en-NL" w:eastAsia="en-NL"/>
+              <w:lang/>
             </w:rPr>
           </w:pPr>
           <w:hyperlink w:anchor="_Toc55506983" w:history="1">
@@ -1444,7 +1418,7 @@
               <w:kern w:val="0"/>
               <w:sz w:val="22"/>
               <w:szCs w:val="22"/>
-              <w:lang w:val="en-NL" w:eastAsia="en-NL"/>
+              <w:lang/>
             </w:rPr>
           </w:pPr>
           <w:hyperlink w:anchor="_Toc55506984" w:history="1">
@@ -1517,7 +1491,7 @@
               <w:kern w:val="0"/>
               <w:sz w:val="22"/>
               <w:szCs w:val="22"/>
-              <w:lang w:val="en-NL" w:eastAsia="en-NL"/>
+              <w:lang/>
             </w:rPr>
           </w:pPr>
           <w:hyperlink w:anchor="_Toc55506985" w:history="1">
@@ -1590,7 +1564,7 @@
               <w:kern w:val="0"/>
               <w:sz w:val="22"/>
               <w:szCs w:val="22"/>
-              <w:lang w:val="en-NL" w:eastAsia="en-NL"/>
+              <w:lang/>
             </w:rPr>
           </w:pPr>
           <w:hyperlink w:anchor="_Toc55506986" w:history="1">
@@ -1663,7 +1637,7 @@
               <w:kern w:val="0"/>
               <w:sz w:val="22"/>
               <w:szCs w:val="22"/>
-              <w:lang w:val="en-NL" w:eastAsia="en-NL"/>
+              <w:lang/>
             </w:rPr>
           </w:pPr>
           <w:hyperlink w:anchor="_Toc55506987" w:history="1">
@@ -1737,7 +1711,7 @@
               <w:kern w:val="0"/>
               <w:sz w:val="22"/>
               <w:szCs w:val="22"/>
-              <w:lang w:val="en-NL" w:eastAsia="en-NL"/>
+              <w:lang/>
             </w:rPr>
           </w:pPr>
           <w:hyperlink w:anchor="_Toc55506988" w:history="1">
@@ -1811,7 +1785,7 @@
               <w:kern w:val="0"/>
               <w:sz w:val="22"/>
               <w:szCs w:val="22"/>
-              <w:lang w:val="en-NL" w:eastAsia="en-NL"/>
+              <w:lang/>
             </w:rPr>
           </w:pPr>
           <w:hyperlink w:anchor="_Toc55506989" w:history="1">
@@ -1885,7 +1859,7 @@
               <w:kern w:val="0"/>
               <w:sz w:val="22"/>
               <w:szCs w:val="22"/>
-              <w:lang w:val="en-NL" w:eastAsia="en-NL"/>
+              <w:lang/>
             </w:rPr>
           </w:pPr>
           <w:hyperlink w:anchor="_Toc55506990" w:history="1">
@@ -1959,7 +1933,7 @@
               <w:kern w:val="0"/>
               <w:sz w:val="22"/>
               <w:szCs w:val="22"/>
-              <w:lang w:val="en-NL" w:eastAsia="en-NL"/>
+              <w:lang/>
             </w:rPr>
           </w:pPr>
           <w:hyperlink w:anchor="_Toc55506991" w:history="1">
@@ -2108,7 +2082,7 @@
           <w:lang w:val="en-GB"/>
         </w:rPr>
       </w:pPr>
-      <w:bookmarkStart w:id="1" w:name="_Toc55506982"/>
+      <w:bookmarkStart w:id="0" w:name="_Toc55506982"/>
       <w:r>
         <w:rPr>
           <w:rFonts w:ascii="Arial" w:hAnsi="Arial" w:cs="Arial"/>
@@ -2118,7 +2092,7 @@
         <w:lastRenderedPageBreak/>
         <w:t>Hardware</w:t>
       </w:r>
-      <w:bookmarkEnd w:id="1"/>
+      <w:bookmarkEnd w:id="0"/>
     </w:p>
     <w:p>
       <w:pPr>
@@ -2137,19 +2111,8 @@
           <w:szCs w:val="24"/>
           <w:lang w:val="en-GB"/>
         </w:rPr>
-        <w:t xml:space="preserve">The game console consists of multiple parts: a central node and one or multiple controllers. Both the central node and the controller(s) use an ESP32 microcontroller. Furthermore, the controller(s) use </w:t>
-      </w:r>
-      <w:proofErr w:type="gramStart"/>
-      <w:r>
-        <w:rPr>
-          <w:rFonts w:ascii="Arial" w:hAnsi="Arial" w:cs="Arial"/>
-          <w:sz w:val="24"/>
-          <w:szCs w:val="24"/>
-          <w:lang w:val="en-GB"/>
-        </w:rPr>
-        <w:t>an</w:t>
-      </w:r>
-      <w:proofErr w:type="gramEnd"/>
+        <w:t>The game console consists of multiple parts: a central node and one or multiple controllers. Both the central node and the controller(s) use an ESP32 microcontroller. Furthermore, the controller(s) use an</w:t>
+      </w:r>
       <w:r>
         <w:rPr>
           <w:rFonts w:ascii="Arial" w:hAnsi="Arial" w:cs="Arial"/>
@@ -2636,7 +2599,7 @@
           <w:lang w:val="en-GB"/>
         </w:rPr>
       </w:pPr>
-      <w:bookmarkStart w:id="2" w:name="_Toc55506983"/>
+      <w:bookmarkStart w:id="1" w:name="_Toc55506983"/>
       <w:r>
         <w:rPr>
           <w:rFonts w:ascii="Arial" w:hAnsi="Arial" w:cs="Arial"/>
@@ -2646,7 +2609,7 @@
         <w:lastRenderedPageBreak/>
         <w:t>Wiring diagram</w:t>
       </w:r>
-      <w:bookmarkEnd w:id="2"/>
+      <w:bookmarkEnd w:id="1"/>
     </w:p>
     <w:p>
       <w:pPr>
@@ -2755,7 +2718,7 @@
           <w:color w:val="auto"/>
         </w:rPr>
       </w:pPr>
-      <w:bookmarkStart w:id="3" w:name="_Toc55506984"/>
+      <w:bookmarkStart w:id="2" w:name="_Toc55506984"/>
       <w:r>
         <w:rPr>
           <w:rFonts w:ascii="Arial" w:hAnsi="Arial" w:cs="Arial"/>
@@ -2764,7 +2727,7 @@
         <w:lastRenderedPageBreak/>
         <w:t>System design</w:t>
       </w:r>
-      <w:bookmarkEnd w:id="3"/>
+      <w:bookmarkEnd w:id="2"/>
     </w:p>
     <w:p>
       <w:pPr>
@@ -2774,7 +2737,7 @@
           <w:rFonts w:ascii="Arial" w:hAnsi="Arial" w:cs="Arial"/>
         </w:rPr>
       </w:pPr>
-      <w:bookmarkStart w:id="4" w:name="_Toc55506985"/>
+      <w:bookmarkStart w:id="3" w:name="_Toc55506985"/>
       <w:r>
         <w:rPr>
           <w:rFonts w:ascii="Arial" w:hAnsi="Arial" w:cs="Arial"/>
@@ -2782,7 +2745,7 @@
         </w:rPr>
         <w:t>System context diagram</w:t>
       </w:r>
-      <w:bookmarkEnd w:id="4"/>
+      <w:bookmarkEnd w:id="3"/>
     </w:p>
     <w:p>
       <w:pPr>
@@ -2880,7 +2843,7 @@
           <w:color w:val="auto"/>
         </w:rPr>
       </w:pPr>
-      <w:bookmarkStart w:id="5" w:name="_Toc55506986"/>
+      <w:bookmarkStart w:id="4" w:name="_Toc55506986"/>
       <w:r>
         <w:rPr>
           <w:rFonts w:ascii="Arial" w:hAnsi="Arial" w:cs="Arial"/>
@@ -2888,7 +2851,7 @@
         </w:rPr>
         <w:t>System architecture diagram</w:t>
       </w:r>
-      <w:bookmarkEnd w:id="5"/>
+      <w:bookmarkEnd w:id="4"/>
     </w:p>
     <w:p>
       <w:pPr>
@@ -2981,7 +2944,7 @@
           <w:lang w:eastAsia="en-US"/>
         </w:rPr>
       </w:pPr>
-      <w:bookmarkStart w:id="6" w:name="_Toc55506987"/>
+      <w:bookmarkStart w:id="5" w:name="_Toc55506987"/>
       <w:r>
         <w:rPr>
           <w:rFonts w:ascii="Arial" w:hAnsi="Arial" w:cs="Arial"/>
@@ -3007,7 +2970,7 @@
         </w:rPr>
         <w:t>protocols</w:t>
       </w:r>
-      <w:bookmarkEnd w:id="6"/>
+      <w:bookmarkEnd w:id="5"/>
     </w:p>
     <w:p>
       <w:pPr>
@@ -3365,7 +3328,7 @@
           <w:lang w:val="en-GB"/>
         </w:rPr>
       </w:pPr>
-      <w:bookmarkStart w:id="7" w:name="_Toc55506988"/>
+      <w:bookmarkStart w:id="6" w:name="_Toc55506988"/>
       <w:r>
         <w:rPr>
           <w:rFonts w:ascii="Arial" w:hAnsi="Arial" w:cs="Arial"/>
@@ -3375,7 +3338,7 @@
         <w:lastRenderedPageBreak/>
         <w:t>Control flow diagram</w:t>
       </w:r>
-      <w:bookmarkEnd w:id="7"/>
+      <w:bookmarkEnd w:id="6"/>
     </w:p>
     <w:p>
       <w:pPr>
@@ -3387,12 +3350,11 @@
       <w:r>
         <w:rPr>
           <w:noProof/>
-          <w:lang w:val="en-US"/>
         </w:rPr>
         <w:drawing>
-          <wp:inline distT="0" distB="0" distL="0" distR="0" wp14:anchorId="1844C876" wp14:editId="1D8D34FB">
-            <wp:extent cx="5731510" cy="5899785"/>
-            <wp:effectExtent l="0" t="0" r="2540" b="5715"/>
+          <wp:inline distT="0" distB="0" distL="0" distR="0" wp14:anchorId="21BEE2D9" wp14:editId="2355898F">
+            <wp:extent cx="5731510" cy="6442710"/>
+            <wp:effectExtent l="0" t="0" r="2540" b="0"/>
             <wp:docPr id="1" name="Picture 1"/>
             <wp:cNvGraphicFramePr>
               <a:graphicFrameLocks xmlns:a="http://schemas.openxmlformats.org/drawingml/2006/main" noChangeAspect="1"/>
@@ -3413,7 +3375,7 @@
                   <pic:spPr>
                     <a:xfrm>
                       <a:off x="0" y="0"/>
-                      <a:ext cx="5731510" cy="5899785"/>
+                      <a:ext cx="5731510" cy="6442710"/>
                     </a:xfrm>
                     <a:prstGeom prst="rect">
                       <a:avLst/>
@@ -3467,7 +3429,7 @@
           <w:lang w:val="en-GB"/>
         </w:rPr>
       </w:pPr>
-      <w:bookmarkStart w:id="8" w:name="_Toc55506989"/>
+      <w:bookmarkStart w:id="7" w:name="_Toc55506989"/>
       <w:r>
         <w:rPr>
           <w:rFonts w:ascii="Arial" w:hAnsi="Arial" w:cs="Arial"/>
@@ -3485,7 +3447,7 @@
         </w:rPr>
         <w:t>s</w:t>
       </w:r>
-      <w:bookmarkEnd w:id="8"/>
+      <w:bookmarkEnd w:id="7"/>
     </w:p>
     <w:p>
       <w:pPr>
@@ -3497,7 +3459,7 @@
           <w:lang w:val="en-GB"/>
         </w:rPr>
       </w:pPr>
-      <w:bookmarkStart w:id="9" w:name="_Toc55506990"/>
+      <w:bookmarkStart w:id="8" w:name="_Toc55506990"/>
       <w:r>
         <w:rPr>
           <w:rFonts w:ascii="Arial" w:hAnsi="Arial" w:cs="Arial"/>
@@ -3506,24 +3468,23 @@
         </w:rPr>
         <w:t>Central node</w:t>
       </w:r>
-      <w:bookmarkEnd w:id="9"/>
-    </w:p>
-    <w:p>
-      <w:pPr>
-        <w:rPr>
-          <w:lang w:val="en-GB"/>
-        </w:rPr>
-      </w:pPr>
-      <w:r>
-        <w:rPr>
-          <w:noProof/>
-          <w:lang w:eastAsia="en-US"/>
+      <w:bookmarkEnd w:id="8"/>
+    </w:p>
+    <w:p>
+      <w:pPr>
+        <w:rPr>
+          <w:lang w:val="en-GB"/>
+        </w:rPr>
+      </w:pPr>
+      <w:r>
+        <w:rPr>
+          <w:lang w:val="en-GB"/>
         </w:rPr>
         <w:drawing>
-          <wp:inline distT="0" distB="0" distL="0" distR="0" wp14:anchorId="6BA442F6" wp14:editId="451B7B25">
-            <wp:extent cx="3924300" cy="4006701"/>
-            <wp:effectExtent l="0" t="0" r="0" b="0"/>
-            <wp:docPr id="23" name="Picture 23" descr="Diagram&#10;&#10;Description automatically generated"/>
+          <wp:inline distT="0" distB="0" distL="0" distR="0" wp14:anchorId="6856D2C4" wp14:editId="0297DEC8">
+            <wp:extent cx="5731510" cy="6021070"/>
+            <wp:effectExtent l="0" t="0" r="2540" b="0"/>
+            <wp:docPr id="4" name="Picture 4"/>
             <wp:cNvGraphicFramePr>
               <a:graphicFrameLocks xmlns:a="http://schemas.openxmlformats.org/drawingml/2006/main" noChangeAspect="1"/>
             </wp:cNvGraphicFramePr>
@@ -3531,17 +3492,11 @@
               <a:graphicData uri="http://schemas.openxmlformats.org/drawingml/2006/picture">
                 <pic:pic xmlns:pic="http://schemas.openxmlformats.org/drawingml/2006/picture">
                   <pic:nvPicPr>
-                    <pic:cNvPr id="23" name="Picture 23" descr="Diagram&#10;&#10;Description automatically generated"/>
+                    <pic:cNvPr id="1" name=""/>
                     <pic:cNvPicPr/>
                   </pic:nvPicPr>
                   <pic:blipFill>
-                    <a:blip r:embed="rId15">
-                      <a:extLst>
-                        <a:ext uri="{28A0092B-C50C-407E-A947-70E740481C1C}">
-                          <a14:useLocalDpi xmlns:a14="http://schemas.microsoft.com/office/drawing/2010/main" val="0"/>
-                        </a:ext>
-                      </a:extLst>
-                    </a:blip>
+                    <a:blip r:embed="rId15"/>
                     <a:stretch>
                       <a:fillRect/>
                     </a:stretch>
@@ -3549,7 +3504,7 @@
                   <pic:spPr>
                     <a:xfrm>
                       <a:off x="0" y="0"/>
-                      <a:ext cx="3974344" cy="4057796"/>
+                      <a:ext cx="5731510" cy="6021070"/>
                     </a:xfrm>
                     <a:prstGeom prst="rect">
                       <a:avLst/>
@@ -3588,7 +3543,29 @@
           <w:szCs w:val="20"/>
           <w:lang w:val="en-GB"/>
         </w:rPr>
-        <w:t>Diagram 5: state diagram of central node</w:t>
+        <w:t xml:space="preserve">Diagram 5: </w:t>
+      </w:r>
+      <w:r>
+        <w:rPr>
+          <w:rFonts w:ascii="Arial" w:hAnsi="Arial" w:cs="Arial"/>
+          <w:i/>
+          <w:iCs/>
+          <w:sz w:val="20"/>
+          <w:szCs w:val="20"/>
+          <w:lang w:val="en-GB"/>
+        </w:rPr>
+        <w:t>S</w:t>
+      </w:r>
+      <w:r>
+        <w:rPr>
+          <w:rFonts w:ascii="Arial" w:hAnsi="Arial" w:cs="Arial"/>
+          <w:i/>
+          <w:iCs/>
+          <w:sz w:val="20"/>
+          <w:szCs w:val="20"/>
+          <w:lang w:val="en-GB"/>
+        </w:rPr>
+        <w:t>tate diagram of central node</w:t>
       </w:r>
     </w:p>
     <w:p>
@@ -3691,17 +3668,16 @@
           <w:lang w:val="en-GB"/>
         </w:rPr>
       </w:pPr>
-      <w:bookmarkStart w:id="10" w:name="_Toc55506991"/>
+      <w:bookmarkStart w:id="9" w:name="_Toc55506991"/>
       <w:r>
         <w:rPr>
           <w:rFonts w:ascii="Arial" w:hAnsi="Arial" w:cs="Arial"/>
           <w:color w:val="auto"/>
           <w:lang w:val="en-GB"/>
         </w:rPr>
-        <w:lastRenderedPageBreak/>
         <w:t>Controller</w:t>
       </w:r>
-      <w:bookmarkEnd w:id="10"/>
+      <w:bookmarkEnd w:id="9"/>
     </w:p>
     <w:p>
       <w:pPr>
@@ -3710,18 +3686,27 @@
     </w:p>
     <w:p>
       <w:pPr>
-        <w:pStyle w:val="NoSpacing"/>
-      </w:pPr>
-      <w:r>
-        <w:rPr>
-          <w:noProof/>
-          <w:lang w:val="en-US"/>
+        <w:rPr>
+          <w:rFonts w:ascii="Arial" w:hAnsi="Arial" w:cs="Arial"/>
+          <w:i/>
+          <w:iCs/>
+          <w:sz w:val="20"/>
+          <w:szCs w:val="20"/>
+        </w:rPr>
+      </w:pPr>
+      <w:r>
+        <w:rPr>
+          <w:rFonts w:ascii="Arial" w:hAnsi="Arial" w:cs="Arial"/>
+          <w:i/>
+          <w:iCs/>
+          <w:sz w:val="20"/>
+          <w:szCs w:val="20"/>
         </w:rPr>
         <w:drawing>
-          <wp:inline distT="0" distB="0" distL="0" distR="0" wp14:anchorId="6B7C9E36" wp14:editId="17BC5BDB">
-            <wp:extent cx="5225539" cy="5403808"/>
-            <wp:effectExtent l="0" t="0" r="0" b="6985"/>
-            <wp:docPr id="24" name="Picture 24" descr="Diagram&#10;&#10;Description automatically generated"/>
+          <wp:inline distT="0" distB="0" distL="0" distR="0" wp14:anchorId="76F73AD3" wp14:editId="376295ED">
+            <wp:extent cx="5731510" cy="5407660"/>
+            <wp:effectExtent l="0" t="0" r="2540" b="2540"/>
+            <wp:docPr id="5" name="Picture 5"/>
             <wp:cNvGraphicFramePr>
               <a:graphicFrameLocks xmlns:a="http://schemas.openxmlformats.org/drawingml/2006/main" noChangeAspect="1"/>
             </wp:cNvGraphicFramePr>
@@ -3729,17 +3714,11 @@
               <a:graphicData uri="http://schemas.openxmlformats.org/drawingml/2006/picture">
                 <pic:pic xmlns:pic="http://schemas.openxmlformats.org/drawingml/2006/picture">
                   <pic:nvPicPr>
-                    <pic:cNvPr id="24" name="Picture 24" descr="Diagram&#10;&#10;Description automatically generated"/>
+                    <pic:cNvPr id="1" name=""/>
                     <pic:cNvPicPr/>
                   </pic:nvPicPr>
                   <pic:blipFill>
-                    <a:blip r:embed="rId16">
-                      <a:extLst>
-                        <a:ext uri="{28A0092B-C50C-407E-A947-70E740481C1C}">
-                          <a14:useLocalDpi xmlns:a14="http://schemas.microsoft.com/office/drawing/2010/main" val="0"/>
-                        </a:ext>
-                      </a:extLst>
-                    </a:blip>
+                    <a:blip r:embed="rId16"/>
                     <a:stretch>
                       <a:fillRect/>
                     </a:stretch>
@@ -3747,7 +3726,7 @@
                   <pic:spPr>
                     <a:xfrm>
                       <a:off x="0" y="0"/>
-                      <a:ext cx="5325451" cy="5507128"/>
+                      <a:ext cx="5731510" cy="5407660"/>
                     </a:xfrm>
                     <a:prstGeom prst="rect">
                       <a:avLst/>
@@ -3759,9 +3738,7 @@
           </wp:inline>
         </w:drawing>
       </w:r>
-    </w:p>
-    <w:p>
-      <w:pPr>
+      <w:r>
         <w:rPr>
           <w:rFonts w:ascii="Arial" w:hAnsi="Arial" w:cs="Arial"/>
           <w:i/>
@@ -3769,7 +3746,8 @@
           <w:sz w:val="20"/>
           <w:szCs w:val="20"/>
         </w:rPr>
-      </w:pPr>
+        <w:t xml:space="preserve">Diagram 6: </w:t>
+      </w:r>
       <w:r>
         <w:rPr>
           <w:rFonts w:ascii="Arial" w:hAnsi="Arial" w:cs="Arial"/>
@@ -3778,7 +3756,27 @@
           <w:sz w:val="20"/>
           <w:szCs w:val="20"/>
         </w:rPr>
-        <w:t>Diagram 6: state diagram of controller</w:t>
+        <w:t>S</w:t>
+      </w:r>
+      <w:r>
+        <w:rPr>
+          <w:rFonts w:ascii="Arial" w:hAnsi="Arial" w:cs="Arial"/>
+          <w:i/>
+          <w:iCs/>
+          <w:sz w:val="20"/>
+          <w:szCs w:val="20"/>
+        </w:rPr>
+        <w:t xml:space="preserve">tate diagram of </w:t>
+      </w:r>
+      <w:r>
+        <w:rPr>
+          <w:rFonts w:ascii="Arial" w:hAnsi="Arial" w:cs="Arial"/>
+          <w:i/>
+          <w:iCs/>
+          <w:sz w:val="20"/>
+          <w:szCs w:val="20"/>
+        </w:rPr>
+        <w:t>console</w:t>
       </w:r>
     </w:p>
     <w:sectPr>
@@ -3793,7 +3791,7 @@
 </file>
 
 <file path=word/endnotes.xml><?xml version="1.0" encoding="utf-8"?>
-<w:endnotes xmlns:wpc="http://schemas.microsoft.com/office/word/2010/wordprocessingCanvas" xmlns:cx="http://schemas.microsoft.com/office/drawing/2014/chartex" xmlns:cx1="http://schemas.microsoft.com/office/drawing/2015/9/8/chartex" xmlns:mc="http://schemas.openxmlformats.org/markup-compatibility/2006" xmlns:o="urn:schemas-microsoft-com:office:office" xmlns:r="http://schemas.openxmlformats.org/officeDocument/2006/relationships" xmlns:m="http://schemas.openxmlformats.org/officeDocument/2006/math" xmlns:v="urn:schemas-microsoft-com:vml" xmlns:wp14="http://schemas.microsoft.com/office/word/2010/wordprocessingDrawing" xmlns:wp="http://schemas.openxmlformats.org/drawingml/2006/wordprocessingDrawing" xmlns:w10="urn:schemas-microsoft-com:office:word" xmlns:w="http://schemas.openxmlformats.org/wordprocessingml/2006/main" xmlns:w14="http://schemas.microsoft.com/office/word/2010/wordml" xmlns:w15="http://schemas.microsoft.com/office/word/2012/wordml" xmlns:w16se="http://schemas.microsoft.com/office/word/2015/wordml/symex" xmlns:wpg="http://schemas.microsoft.com/office/word/2010/wordprocessingGroup" xmlns:wpi="http://schemas.microsoft.com/office/word/2010/wordprocessingInk" xmlns:wne="http://schemas.microsoft.com/office/word/2006/wordml" xmlns:wps="http://schemas.microsoft.com/office/word/2010/wordprocessingShape" mc:Ignorable="w14 w15 w16se wp14">
+<w:endnotes xmlns:wpc="http://schemas.microsoft.com/office/word/2010/wordprocessingCanvas" xmlns:cx="http://schemas.microsoft.com/office/drawing/2014/chartex" xmlns:cx1="http://schemas.microsoft.com/office/drawing/2015/9/8/chartex" xmlns:cx2="http://schemas.microsoft.com/office/drawing/2015/10/21/chartex" xmlns:cx3="http://schemas.microsoft.com/office/drawing/2016/5/9/chartex" xmlns:cx4="http://schemas.microsoft.com/office/drawing/2016/5/10/chartex" xmlns:cx5="http://schemas.microsoft.com/office/drawing/2016/5/11/chartex" xmlns:cx6="http://schemas.microsoft.com/office/drawing/2016/5/12/chartex" xmlns:cx7="http://schemas.microsoft.com/office/drawing/2016/5/13/chartex" xmlns:cx8="http://schemas.microsoft.com/office/drawing/2016/5/14/chartex" xmlns:mc="http://schemas.openxmlformats.org/markup-compatibility/2006" xmlns:aink="http://schemas.microsoft.com/office/drawing/2016/ink" xmlns:am3d="http://schemas.microsoft.com/office/drawing/2017/model3d" xmlns:o="urn:schemas-microsoft-com:office:office" xmlns:r="http://schemas.openxmlformats.org/officeDocument/2006/relationships" xmlns:m="http://schemas.openxmlformats.org/officeDocument/2006/math" xmlns:v="urn:schemas-microsoft-com:vml" xmlns:wp14="http://schemas.microsoft.com/office/word/2010/wordprocessingDrawing" xmlns:wp="http://schemas.openxmlformats.org/drawingml/2006/wordprocessingDrawing" xmlns:w10="urn:schemas-microsoft-com:office:word" xmlns:w="http://schemas.openxmlformats.org/wordprocessingml/2006/main" xmlns:w14="http://schemas.microsoft.com/office/word/2010/wordml" xmlns:w15="http://schemas.microsoft.com/office/word/2012/wordml" xmlns:w16cex="http://schemas.microsoft.com/office/word/2018/wordml/cex" xmlns:w16cid="http://schemas.microsoft.com/office/word/2016/wordml/cid" xmlns:w16="http://schemas.microsoft.com/office/word/2018/wordml" xmlns:w16se="http://schemas.microsoft.com/office/word/2015/wordml/symex" xmlns:wpg="http://schemas.microsoft.com/office/word/2010/wordprocessingGroup" xmlns:wpi="http://schemas.microsoft.com/office/word/2010/wordprocessingInk" xmlns:wne="http://schemas.microsoft.com/office/word/2006/wordml" xmlns:wps="http://schemas.microsoft.com/office/word/2010/wordprocessingShape" mc:Ignorable="w14 w15 w16se w16cid w16 w16cex wp14">
   <w:endnote w:type="separator" w:id="-1">
     <w:p>
       <w:pPr>
@@ -3818,7 +3816,7 @@
 </file>
 
 <file path=word/footer1.xml><?xml version="1.0" encoding="utf-8"?>
-<w:ftr xmlns:wpc="http://schemas.microsoft.com/office/word/2010/wordprocessingCanvas" xmlns:cx="http://schemas.microsoft.com/office/drawing/2014/chartex" xmlns:cx1="http://schemas.microsoft.com/office/drawing/2015/9/8/chartex" xmlns:mc="http://schemas.openxmlformats.org/markup-compatibility/2006" xmlns:o="urn:schemas-microsoft-com:office:office" xmlns:r="http://schemas.openxmlformats.org/officeDocument/2006/relationships" xmlns:m="http://schemas.openxmlformats.org/officeDocument/2006/math" xmlns:v="urn:schemas-microsoft-com:vml" xmlns:wp14="http://schemas.microsoft.com/office/word/2010/wordprocessingDrawing" xmlns:wp="http://schemas.openxmlformats.org/drawingml/2006/wordprocessingDrawing" xmlns:w10="urn:schemas-microsoft-com:office:word" xmlns:w="http://schemas.openxmlformats.org/wordprocessingml/2006/main" xmlns:w14="http://schemas.microsoft.com/office/word/2010/wordml" xmlns:w15="http://schemas.microsoft.com/office/word/2012/wordml" xmlns:w16se="http://schemas.microsoft.com/office/word/2015/wordml/symex" xmlns:wpg="http://schemas.microsoft.com/office/word/2010/wordprocessingGroup" xmlns:wpi="http://schemas.microsoft.com/office/word/2010/wordprocessingInk" xmlns:wne="http://schemas.microsoft.com/office/word/2006/wordml" xmlns:wps="http://schemas.microsoft.com/office/word/2010/wordprocessingShape" mc:Ignorable="w14 w15 w16se wp14">
+<w:ftr xmlns:wpc="http://schemas.microsoft.com/office/word/2010/wordprocessingCanvas" xmlns:cx="http://schemas.microsoft.com/office/drawing/2014/chartex" xmlns:cx1="http://schemas.microsoft.com/office/drawing/2015/9/8/chartex" xmlns:cx2="http://schemas.microsoft.com/office/drawing/2015/10/21/chartex" xmlns:cx3="http://schemas.microsoft.com/office/drawing/2016/5/9/chartex" xmlns:cx4="http://schemas.microsoft.com/office/drawing/2016/5/10/chartex" xmlns:cx5="http://schemas.microsoft.com/office/drawing/2016/5/11/chartex" xmlns:cx6="http://schemas.microsoft.com/office/drawing/2016/5/12/chartex" xmlns:cx7="http://schemas.microsoft.com/office/drawing/2016/5/13/chartex" xmlns:cx8="http://schemas.microsoft.com/office/drawing/2016/5/14/chartex" xmlns:mc="http://schemas.openxmlformats.org/markup-compatibility/2006" xmlns:aink="http://schemas.microsoft.com/office/drawing/2016/ink" xmlns:am3d="http://schemas.microsoft.com/office/drawing/2017/model3d" xmlns:o="urn:schemas-microsoft-com:office:office" xmlns:r="http://schemas.openxmlformats.org/officeDocument/2006/relationships" xmlns:m="http://schemas.openxmlformats.org/officeDocument/2006/math" xmlns:v="urn:schemas-microsoft-com:vml" xmlns:wp14="http://schemas.microsoft.com/office/word/2010/wordprocessingDrawing" xmlns:wp="http://schemas.openxmlformats.org/drawingml/2006/wordprocessingDrawing" xmlns:w10="urn:schemas-microsoft-com:office:word" xmlns:w="http://schemas.openxmlformats.org/wordprocessingml/2006/main" xmlns:w14="http://schemas.microsoft.com/office/word/2010/wordml" xmlns:w15="http://schemas.microsoft.com/office/word/2012/wordml" xmlns:w16cex="http://schemas.microsoft.com/office/word/2018/wordml/cex" xmlns:w16cid="http://schemas.microsoft.com/office/word/2016/wordml/cid" xmlns:w16="http://schemas.microsoft.com/office/word/2018/wordml" xmlns:w16se="http://schemas.microsoft.com/office/word/2015/wordml/symex" xmlns:wpg="http://schemas.microsoft.com/office/word/2010/wordprocessingGroup" xmlns:wpi="http://schemas.microsoft.com/office/word/2010/wordprocessingInk" xmlns:wne="http://schemas.microsoft.com/office/word/2006/wordml" xmlns:wps="http://schemas.microsoft.com/office/word/2010/wordprocessingShape" mc:Ignorable="w14 w15 w16se w16cid w16 w16cex wp14">
   <w:p>
     <w:pPr>
       <w:pStyle w:val="Footer"/>
@@ -3911,7 +3909,7 @@
 </file>
 
 <file path=word/footnotes.xml><?xml version="1.0" encoding="utf-8"?>
-<w:footnotes xmlns:wpc="http://schemas.microsoft.com/office/word/2010/wordprocessingCanvas" xmlns:cx="http://schemas.microsoft.com/office/drawing/2014/chartex" xmlns:cx1="http://schemas.microsoft.com/office/drawing/2015/9/8/chartex" xmlns:mc="http://schemas.openxmlformats.org/markup-compatibility/2006" xmlns:o="urn:schemas-microsoft-com:office:office" xmlns:r="http://schemas.openxmlformats.org/officeDocument/2006/relationships" xmlns:m="http://schemas.openxmlformats.org/officeDocument/2006/math" xmlns:v="urn:schemas-microsoft-com:vml" xmlns:wp14="http://schemas.microsoft.com/office/word/2010/wordprocessingDrawing" xmlns:wp="http://schemas.openxmlformats.org/drawingml/2006/wordprocessingDrawing" xmlns:w10="urn:schemas-microsoft-com:office:word" xmlns:w="http://schemas.openxmlformats.org/wordprocessingml/2006/main" xmlns:w14="http://schemas.microsoft.com/office/word/2010/wordml" xmlns:w15="http://schemas.microsoft.com/office/word/2012/wordml" xmlns:w16se="http://schemas.microsoft.com/office/word/2015/wordml/symex" xmlns:wpg="http://schemas.microsoft.com/office/word/2010/wordprocessingGroup" xmlns:wpi="http://schemas.microsoft.com/office/word/2010/wordprocessingInk" xmlns:wne="http://schemas.microsoft.com/office/word/2006/wordml" xmlns:wps="http://schemas.microsoft.com/office/word/2010/wordprocessingShape" mc:Ignorable="w14 w15 w16se wp14">
+<w:footnotes xmlns:wpc="http://schemas.microsoft.com/office/word/2010/wordprocessingCanvas" xmlns:cx="http://schemas.microsoft.com/office/drawing/2014/chartex" xmlns:cx1="http://schemas.microsoft.com/office/drawing/2015/9/8/chartex" xmlns:cx2="http://schemas.microsoft.com/office/drawing/2015/10/21/chartex" xmlns:cx3="http://schemas.microsoft.com/office/drawing/2016/5/9/chartex" xmlns:cx4="http://schemas.microsoft.com/office/drawing/2016/5/10/chartex" xmlns:cx5="http://schemas.microsoft.com/office/drawing/2016/5/11/chartex" xmlns:cx6="http://schemas.microsoft.com/office/drawing/2016/5/12/chartex" xmlns:cx7="http://schemas.microsoft.com/office/drawing/2016/5/13/chartex" xmlns:cx8="http://schemas.microsoft.com/office/drawing/2016/5/14/chartex" xmlns:mc="http://schemas.openxmlformats.org/markup-compatibility/2006" xmlns:aink="http://schemas.microsoft.com/office/drawing/2016/ink" xmlns:am3d="http://schemas.microsoft.com/office/drawing/2017/model3d" xmlns:o="urn:schemas-microsoft-com:office:office" xmlns:r="http://schemas.openxmlformats.org/officeDocument/2006/relationships" xmlns:m="http://schemas.openxmlformats.org/officeDocument/2006/math" xmlns:v="urn:schemas-microsoft-com:vml" xmlns:wp14="http://schemas.microsoft.com/office/word/2010/wordprocessingDrawing" xmlns:wp="http://schemas.openxmlformats.org/drawingml/2006/wordprocessingDrawing" xmlns:w10="urn:schemas-microsoft-com:office:word" xmlns:w="http://schemas.openxmlformats.org/wordprocessingml/2006/main" xmlns:w14="http://schemas.microsoft.com/office/word/2010/wordml" xmlns:w15="http://schemas.microsoft.com/office/word/2012/wordml" xmlns:w16cex="http://schemas.microsoft.com/office/word/2018/wordml/cex" xmlns:w16cid="http://schemas.microsoft.com/office/word/2016/wordml/cid" xmlns:w16="http://schemas.microsoft.com/office/word/2018/wordml" xmlns:w16se="http://schemas.microsoft.com/office/word/2015/wordml/symex" xmlns:wpg="http://schemas.microsoft.com/office/word/2010/wordprocessingGroup" xmlns:wpi="http://schemas.microsoft.com/office/word/2010/wordprocessingInk" xmlns:wne="http://schemas.microsoft.com/office/word/2006/wordml" xmlns:wps="http://schemas.microsoft.com/office/word/2010/wordprocessingShape" mc:Ignorable="w14 w15 w16se w16cid w16 w16cex wp14">
   <w:footnote w:type="separator" w:id="-1">
     <w:p>
       <w:pPr>
@@ -3936,7 +3934,7 @@
 </file>
 
 <file path=word/numbering.xml><?xml version="1.0" encoding="utf-8"?>
-<w:numbering xmlns:wpc="http://schemas.microsoft.com/office/word/2010/wordprocessingCanvas" xmlns:cx="http://schemas.microsoft.com/office/drawing/2014/chartex" xmlns:cx1="http://schemas.microsoft.com/office/drawing/2015/9/8/chartex" xmlns:mc="http://schemas.openxmlformats.org/markup-compatibility/2006" xmlns:o="urn:schemas-microsoft-com:office:office" xmlns:r="http://schemas.openxmlformats.org/officeDocument/2006/relationships" xmlns:m="http://schemas.openxmlformats.org/officeDocument/2006/math" xmlns:v="urn:schemas-microsoft-com:vml" xmlns:wp14="http://schemas.microsoft.com/office/word/2010/wordprocessingDrawing" xmlns:wp="http://schemas.openxmlformats.org/drawingml/2006/wordprocessingDrawing" xmlns:w10="urn:schemas-microsoft-com:office:word" xmlns:w="http://schemas.openxmlformats.org/wordprocessingml/2006/main" xmlns:w14="http://schemas.microsoft.com/office/word/2010/wordml" xmlns:w15="http://schemas.microsoft.com/office/word/2012/wordml" xmlns:w16se="http://schemas.microsoft.com/office/word/2015/wordml/symex" xmlns:wpg="http://schemas.microsoft.com/office/word/2010/wordprocessingGroup" xmlns:wpi="http://schemas.microsoft.com/office/word/2010/wordprocessingInk" xmlns:wne="http://schemas.microsoft.com/office/word/2006/wordml" xmlns:wps="http://schemas.microsoft.com/office/word/2010/wordprocessingShape" mc:Ignorable="w14 w15 w16se wp14">
+<w:numbering xmlns:wpc="http://schemas.microsoft.com/office/word/2010/wordprocessingCanvas" xmlns:cx="http://schemas.microsoft.com/office/drawing/2014/chartex" xmlns:cx1="http://schemas.microsoft.com/office/drawing/2015/9/8/chartex" xmlns:cx2="http://schemas.microsoft.com/office/drawing/2015/10/21/chartex" xmlns:cx3="http://schemas.microsoft.com/office/drawing/2016/5/9/chartex" xmlns:cx4="http://schemas.microsoft.com/office/drawing/2016/5/10/chartex" xmlns:cx5="http://schemas.microsoft.com/office/drawing/2016/5/11/chartex" xmlns:cx6="http://schemas.microsoft.com/office/drawing/2016/5/12/chartex" xmlns:cx7="http://schemas.microsoft.com/office/drawing/2016/5/13/chartex" xmlns:cx8="http://schemas.microsoft.com/office/drawing/2016/5/14/chartex" xmlns:mc="http://schemas.openxmlformats.org/markup-compatibility/2006" xmlns:aink="http://schemas.microsoft.com/office/drawing/2016/ink" xmlns:am3d="http://schemas.microsoft.com/office/drawing/2017/model3d" xmlns:o="urn:schemas-microsoft-com:office:office" xmlns:r="http://schemas.openxmlformats.org/officeDocument/2006/relationships" xmlns:m="http://schemas.openxmlformats.org/officeDocument/2006/math" xmlns:v="urn:schemas-microsoft-com:vml" xmlns:wp14="http://schemas.microsoft.com/office/word/2010/wordprocessingDrawing" xmlns:wp="http://schemas.openxmlformats.org/drawingml/2006/wordprocessingDrawing" xmlns:w10="urn:schemas-microsoft-com:office:word" xmlns:w="http://schemas.openxmlformats.org/wordprocessingml/2006/main" xmlns:w14="http://schemas.microsoft.com/office/word/2010/wordml" xmlns:w15="http://schemas.microsoft.com/office/word/2012/wordml" xmlns:w16cex="http://schemas.microsoft.com/office/word/2018/wordml/cex" xmlns:w16cid="http://schemas.microsoft.com/office/word/2016/wordml/cid" xmlns:w16="http://schemas.microsoft.com/office/word/2018/wordml" xmlns:w16se="http://schemas.microsoft.com/office/word/2015/wordml/symex" xmlns:wpg="http://schemas.microsoft.com/office/word/2010/wordprocessingGroup" xmlns:wpi="http://schemas.microsoft.com/office/word/2010/wordprocessingInk" xmlns:wne="http://schemas.microsoft.com/office/word/2006/wordml" xmlns:wps="http://schemas.microsoft.com/office/word/2010/wordprocessingShape" mc:Ignorable="w14 w15 w16se w16cid w16 w16cex wp14">
   <w:abstractNum w:abstractNumId="0" w15:restartNumberingAfterBreak="0">
     <w:nsid w:val="069405DA"/>
     <w:multiLevelType w:val="hybridMultilevel"/>
@@ -4214,14 +4212,14 @@
 </file>
 
 <file path=word/styles.xml><?xml version="1.0" encoding="utf-8"?>
-<w:styles xmlns:mc="http://schemas.openxmlformats.org/markup-compatibility/2006" xmlns:r="http://schemas.openxmlformats.org/officeDocument/2006/relationships" xmlns:w="http://schemas.openxmlformats.org/wordprocessingml/2006/main" xmlns:w14="http://schemas.microsoft.com/office/word/2010/wordml" xmlns:w15="http://schemas.microsoft.com/office/word/2012/wordml" xmlns:w16se="http://schemas.microsoft.com/office/word/2015/wordml/symex" mc:Ignorable="w14 w15 w16se">
+<w:styles xmlns:mc="http://schemas.openxmlformats.org/markup-compatibility/2006" xmlns:r="http://schemas.openxmlformats.org/officeDocument/2006/relationships" xmlns:w="http://schemas.openxmlformats.org/wordprocessingml/2006/main" xmlns:w14="http://schemas.microsoft.com/office/word/2010/wordml" xmlns:w15="http://schemas.microsoft.com/office/word/2012/wordml" xmlns:w16cex="http://schemas.microsoft.com/office/word/2018/wordml/cex" xmlns:w16cid="http://schemas.microsoft.com/office/word/2016/wordml/cid" xmlns:w16="http://schemas.microsoft.com/office/word/2018/wordml" xmlns:w16se="http://schemas.microsoft.com/office/word/2015/wordml/symex" mc:Ignorable="w14 w15 w16se w16cid w16 w16cex">
   <w:docDefaults>
     <w:rPrDefault>
       <w:rPr>
         <w:rFonts w:asciiTheme="minorHAnsi" w:eastAsiaTheme="minorHAnsi" w:hAnsiTheme="minorHAnsi" w:cstheme="minorBidi"/>
         <w:sz w:val="22"/>
         <w:szCs w:val="22"/>
-        <w:lang w:val="en-NL" w:eastAsia="en-US" w:bidi="ar-SA"/>
+        <w:lang w:eastAsia="en-US" w:bidi="ar-SA"/>
       </w:rPr>
     </w:rPrDefault>
     <w:pPrDefault>
@@ -4230,7 +4228,7 @@
       </w:pPr>
     </w:pPrDefault>
   </w:docDefaults>
-  <w:latentStyles w:defLockedState="0" w:defUIPriority="99" w:defSemiHidden="0" w:defUnhideWhenUsed="0" w:defQFormat="0" w:count="371">
+  <w:latentStyles w:defLockedState="0" w:defUIPriority="99" w:defSemiHidden="0" w:defUnhideWhenUsed="0" w:defQFormat="0" w:count="376">
     <w:lsdException w:name="Normal" w:uiPriority="0" w:qFormat="1"/>
     <w:lsdException w:name="heading 1" w:uiPriority="9" w:qFormat="1"/>
     <w:lsdException w:name="heading 2" w:semiHidden="1" w:uiPriority="9" w:unhideWhenUsed="1" w:qFormat="1"/>
@@ -4336,7 +4334,6 @@
     <w:lsdException w:name="HTML Sample" w:semiHidden="1" w:unhideWhenUsed="1"/>
     <w:lsdException w:name="HTML Typewriter" w:semiHidden="1" w:unhideWhenUsed="1"/>
     <w:lsdException w:name="HTML Variable" w:semiHidden="1" w:unhideWhenUsed="1"/>
-    <w:lsdException w:name="Normal Table" w:semiHidden="1" w:unhideWhenUsed="1"/>
     <w:lsdException w:name="annotation subject" w:semiHidden="1" w:unhideWhenUsed="1"/>
     <w:lsdException w:name="No List" w:semiHidden="1" w:unhideWhenUsed="1"/>
     <w:lsdException w:name="Outline List 1" w:semiHidden="1" w:unhideWhenUsed="1"/>
@@ -4379,11 +4376,8 @@
     <w:lsdException w:name="Table Contemporary" w:semiHidden="1" w:unhideWhenUsed="1"/>
     <w:lsdException w:name="Table Elegant" w:semiHidden="1" w:unhideWhenUsed="1"/>
     <w:lsdException w:name="Table Professional" w:semiHidden="1" w:unhideWhenUsed="1"/>
-    <w:lsdException w:name="Table Subtle 1" w:semiHidden="1" w:unhideWhenUsed="1"/>
     <w:lsdException w:name="Table Subtle 2" w:semiHidden="1" w:unhideWhenUsed="1"/>
     <w:lsdException w:name="Table Web 1" w:semiHidden="1" w:unhideWhenUsed="1"/>
-    <w:lsdException w:name="Table Web 2" w:semiHidden="1" w:unhideWhenUsed="1"/>
-    <w:lsdException w:name="Table Web 3" w:semiHidden="1" w:unhideWhenUsed="1"/>
     <w:lsdException w:name="Balloon Text" w:semiHidden="1" w:unhideWhenUsed="1"/>
     <w:lsdException w:name="Table Grid" w:uiPriority="39"/>
     <w:lsdException w:name="Table Theme" w:semiHidden="1" w:unhideWhenUsed="1"/>
@@ -4602,6 +4596,11 @@
     <w:lsdException w:name="List Table 5 Dark Accent 6" w:uiPriority="50"/>
     <w:lsdException w:name="List Table 6 Colorful Accent 6" w:uiPriority="51"/>
     <w:lsdException w:name="List Table 7 Colorful Accent 6" w:uiPriority="52"/>
+    <w:lsdException w:name="Mention" w:semiHidden="1" w:unhideWhenUsed="1"/>
+    <w:lsdException w:name="Smart Hyperlink" w:semiHidden="1" w:unhideWhenUsed="1"/>
+    <w:lsdException w:name="Hashtag" w:semiHidden="1" w:unhideWhenUsed="1"/>
+    <w:lsdException w:name="Unresolved Mention" w:semiHidden="1" w:unhideWhenUsed="1"/>
+    <w:lsdException w:name="Smart Link" w:semiHidden="1" w:unhideWhenUsed="1"/>
   </w:latentStyles>
   <w:style w:type="paragraph" w:default="1" w:styleId="Normal">
     <w:name w:val="Normal"/>
@@ -4877,7 +4876,7 @@
     <w:rPr>
       <w:rFonts w:ascii="Times New Roman" w:eastAsia="Times New Roman" w:hAnsi="Times New Roman" w:cs="Times New Roman"/>
       <w:kern w:val="0"/>
-      <w:lang w:val="en-NL" w:eastAsia="en-NL"/>
+      <w:lang/>
     </w:rPr>
   </w:style>
   <w:style w:type="character" w:styleId="Emphasis">

</xml_diff>